<commit_message>
Añade apartado en expulsiones y modifica la plantilla
</commit_message>
<xml_diff>
--- a/app/static/docs/plantilla_expulsion.docx
+++ b/app/static/docs/plantilla_expulsion.docx
@@ -376,6 +376,15 @@
           <w:szCs w:val="24"/>
           <w:lang w:val="es-ES_tradnl"/>
         </w:rPr>
+        <w:t xml:space="preserve">artículo </w:t>
+      </w:r>
+      <w:r>
+        <w:rPr>
+          <w:rFonts w:ascii="Arial" w:hAnsi="Arial" w:cs="Arial"/>
+          <w:sz w:val="24"/>
+          <w:szCs w:val="24"/>
+          <w:lang w:val="es-ES_tradnl"/>
+        </w:rPr>
         <w:t>{{articulo}}</w:t>
       </w:r>
       <w:r>
@@ -385,7 +394,25 @@
           <w:szCs w:val="24"/>
           <w:lang w:val="es-ES_tradnl"/>
         </w:rPr>
-        <w:t xml:space="preserve">, </w:t>
+        <w:t>,</w:t>
+      </w:r>
+      <w:r>
+        <w:rPr>
+          <w:rFonts w:ascii="Arial" w:hAnsi="Arial" w:cs="Arial"/>
+          <w:sz w:val="24"/>
+          <w:szCs w:val="24"/>
+          <w:lang w:val="es-ES_tradnl"/>
+        </w:rPr>
+        <w:t xml:space="preserve"> apartado {{apartado}}</w:t>
+      </w:r>
+      <w:r>
+        <w:rPr>
+          <w:rFonts w:ascii="Arial" w:hAnsi="Arial" w:cs="Arial"/>
+          <w:sz w:val="24"/>
+          <w:szCs w:val="24"/>
+          <w:lang w:val="es-ES_tradnl"/>
+        </w:rPr>
+        <w:t xml:space="preserve"> </w:t>
       </w:r>
       <w:r>
         <w:rPr>
@@ -2275,6 +2302,50 @@
     <w:lsdException w:name="Subtitle" w:qFormat="1"/>
     <w:lsdException w:name="Strong" w:qFormat="1"/>
     <w:lsdException w:name="Emphasis" w:qFormat="1"/>
+    <w:lsdException w:name="Normal Table" w:semiHidden="1" w:unhideWhenUsed="1"/>
+    <w:lsdException w:name="Table Simple 1" w:semiHidden="1" w:unhideWhenUsed="1"/>
+    <w:lsdException w:name="Table Simple 2" w:semiHidden="1" w:unhideWhenUsed="1"/>
+    <w:lsdException w:name="Table Simple 3" w:semiHidden="1" w:unhideWhenUsed="1"/>
+    <w:lsdException w:name="Table Classic 1" w:semiHidden="1" w:unhideWhenUsed="1"/>
+    <w:lsdException w:name="Table Classic 2" w:semiHidden="1" w:unhideWhenUsed="1"/>
+    <w:lsdException w:name="Table Classic 3" w:semiHidden="1" w:unhideWhenUsed="1"/>
+    <w:lsdException w:name="Table Classic 4" w:semiHidden="1" w:unhideWhenUsed="1"/>
+    <w:lsdException w:name="Table Colorful 1" w:semiHidden="1" w:unhideWhenUsed="1"/>
+    <w:lsdException w:name="Table Colorful 2" w:semiHidden="1" w:unhideWhenUsed="1"/>
+    <w:lsdException w:name="Table Colorful 3" w:semiHidden="1" w:unhideWhenUsed="1"/>
+    <w:lsdException w:name="Table Columns 1" w:semiHidden="1" w:unhideWhenUsed="1"/>
+    <w:lsdException w:name="Table Columns 2" w:semiHidden="1" w:unhideWhenUsed="1"/>
+    <w:lsdException w:name="Table Columns 3" w:semiHidden="1" w:unhideWhenUsed="1"/>
+    <w:lsdException w:name="Table Columns 4" w:semiHidden="1" w:unhideWhenUsed="1"/>
+    <w:lsdException w:name="Table Columns 5" w:semiHidden="1" w:unhideWhenUsed="1"/>
+    <w:lsdException w:name="Table Grid 1" w:semiHidden="1" w:unhideWhenUsed="1"/>
+    <w:lsdException w:name="Table Grid 2" w:semiHidden="1" w:unhideWhenUsed="1"/>
+    <w:lsdException w:name="Table Grid 3" w:semiHidden="1" w:unhideWhenUsed="1"/>
+    <w:lsdException w:name="Table Grid 4" w:semiHidden="1" w:unhideWhenUsed="1"/>
+    <w:lsdException w:name="Table Grid 5" w:semiHidden="1" w:unhideWhenUsed="1"/>
+    <w:lsdException w:name="Table Grid 6" w:semiHidden="1" w:unhideWhenUsed="1"/>
+    <w:lsdException w:name="Table Grid 7" w:semiHidden="1" w:unhideWhenUsed="1"/>
+    <w:lsdException w:name="Table Grid 8" w:semiHidden="1" w:unhideWhenUsed="1"/>
+    <w:lsdException w:name="Table List 1" w:semiHidden="1" w:unhideWhenUsed="1"/>
+    <w:lsdException w:name="Table List 2" w:semiHidden="1" w:unhideWhenUsed="1"/>
+    <w:lsdException w:name="Table List 3" w:semiHidden="1" w:unhideWhenUsed="1"/>
+    <w:lsdException w:name="Table List 4" w:semiHidden="1" w:unhideWhenUsed="1"/>
+    <w:lsdException w:name="Table List 5" w:semiHidden="1" w:unhideWhenUsed="1"/>
+    <w:lsdException w:name="Table List 6" w:semiHidden="1" w:unhideWhenUsed="1"/>
+    <w:lsdException w:name="Table List 7" w:semiHidden="1" w:unhideWhenUsed="1"/>
+    <w:lsdException w:name="Table List 8" w:semiHidden="1" w:unhideWhenUsed="1"/>
+    <w:lsdException w:name="Table 3D effects 1" w:semiHidden="1" w:unhideWhenUsed="1"/>
+    <w:lsdException w:name="Table 3D effects 2" w:semiHidden="1" w:unhideWhenUsed="1"/>
+    <w:lsdException w:name="Table 3D effects 3" w:semiHidden="1" w:unhideWhenUsed="1"/>
+    <w:lsdException w:name="Table Contemporary" w:semiHidden="1" w:unhideWhenUsed="1"/>
+    <w:lsdException w:name="Table Elegant" w:semiHidden="1" w:unhideWhenUsed="1"/>
+    <w:lsdException w:name="Table Professional" w:semiHidden="1" w:unhideWhenUsed="1"/>
+    <w:lsdException w:name="Table Subtle 1" w:semiHidden="1" w:unhideWhenUsed="1"/>
+    <w:lsdException w:name="Table Subtle 2" w:semiHidden="1" w:unhideWhenUsed="1"/>
+    <w:lsdException w:name="Table Web 1" w:semiHidden="1" w:unhideWhenUsed="1"/>
+    <w:lsdException w:name="Table Web 2" w:semiHidden="1" w:unhideWhenUsed="1"/>
+    <w:lsdException w:name="Table Web 3" w:semiHidden="1" w:unhideWhenUsed="1"/>
+    <w:lsdException w:name="Table Theme" w:semiHidden="1" w:unhideWhenUsed="1"/>
     <w:lsdException w:name="Placeholder Text" w:semiHidden="1" w:uiPriority="99"/>
     <w:lsdException w:name="No Spacing" w:uiPriority="1" w:qFormat="1"/>
     <w:lsdException w:name="Light Shading" w:uiPriority="60"/>
@@ -2649,11 +2720,15 @@
   </w:style>
   <w:style w:type="character" w:default="1" w:styleId="Fuentedeprrafopredeter">
     <w:name w:val="Default Paragraph Font"/>
+    <w:uiPriority w:val="1"/>
     <w:semiHidden/>
+    <w:unhideWhenUsed/>
   </w:style>
   <w:style w:type="table" w:default="1" w:styleId="Tablanormal">
     <w:name w:val="Normal Table"/>
+    <w:uiPriority w:val="99"/>
     <w:semiHidden/>
+    <w:unhideWhenUsed/>
     <w:tblPr>
       <w:tblInd w:w="0" w:type="dxa"/>
       <w:tblCellMar>
@@ -2666,7 +2741,9 @@
   </w:style>
   <w:style w:type="numbering" w:default="1" w:styleId="Sinlista">
     <w:name w:val="No List"/>
+    <w:uiPriority w:val="99"/>
     <w:semiHidden/>
+    <w:unhideWhenUsed/>
   </w:style>
   <w:style w:type="paragraph" w:styleId="Encabezado">
     <w:name w:val="header"/>

</xml_diff>

<commit_message>
Correccion de fallos en expulsiones
</commit_message>
<xml_diff>
--- a/app/static/docs/plantilla_expulsion.docx
+++ b/app/static/docs/plantilla_expulsion.docx
@@ -217,6 +217,15 @@
           <w:lang w:val="es-ES_tradnl"/>
         </w:rPr>
         <w:t>Ceuta</w:t>
+      </w:r>
+      <w:r>
+        <w:rPr>
+          <w:rFonts w:ascii="Arial" w:hAnsi="Arial" w:cs="Arial"/>
+          <w:sz w:val="24"/>
+          <w:szCs w:val="24"/>
+          <w:lang w:val="es-ES_tradnl"/>
+        </w:rPr>
+        <w:t>,</w:t>
       </w:r>
       <w:r>
         <w:rPr>

</xml_diff>